<commit_message>
Added more useful links
</commit_message>
<xml_diff>
--- a/Links/Links and leads 2.docx
+++ b/Links/Links and leads 2.docx
@@ -13,6 +13,53 @@
         <w:rPr>
           <w:rFonts w:cstheme="minorHAnsi"/>
         </w:rPr>
+        <w:t>How to get started</w:t>
+      </w:r>
+    </w:p>
+    <w:p>
+      <w:pPr>
+        <w:spacing w:after="0" w:line="240" w:lineRule="auto"/>
+        <w:rPr>
+          <w:rFonts w:cstheme="minorHAnsi"/>
+        </w:rPr>
+      </w:pPr>
+      <w:hyperlink r:id="rId4" w:history="1">
+        <w:r>
+          <w:rPr>
+            <w:rStyle w:val="Hyperlink"/>
+            <w:rFonts w:cstheme="minorHAnsi"/>
+          </w:rPr>
+          <w:t>https://www.arduino.cc/en/Guide/HomePage</w:t>
+        </w:r>
+      </w:hyperlink>
+    </w:p>
+    <w:p>
+      <w:pPr>
+        <w:spacing w:after="0" w:line="240" w:lineRule="auto"/>
+        <w:rPr>
+          <w:rFonts w:cstheme="minorHAnsi"/>
+        </w:rPr>
+      </w:pPr>
+    </w:p>
+    <w:p>
+      <w:pPr>
+        <w:spacing w:after="0" w:line="240" w:lineRule="auto"/>
+        <w:rPr>
+          <w:rFonts w:cstheme="minorHAnsi"/>
+        </w:rPr>
+      </w:pPr>
+    </w:p>
+    <w:p>
+      <w:pPr>
+        <w:spacing w:after="0" w:line="240" w:lineRule="auto"/>
+        <w:rPr>
+          <w:rFonts w:cstheme="minorHAnsi"/>
+        </w:rPr>
+      </w:pPr>
+      <w:r>
+        <w:rPr>
+          <w:rFonts w:cstheme="minorHAnsi"/>
+        </w:rPr>
         <w:t>SoftAP for allowing one Arduino to talk to another:</w:t>
       </w:r>
     </w:p>
@@ -23,7 +70,7 @@
           <w:rFonts w:cstheme="minorHAnsi"/>
         </w:rPr>
       </w:pPr>
-      <w:hyperlink r:id="rId4" w:history="1">
+      <w:hyperlink r:id="rId5" w:history="1">
         <w:r>
           <w:rPr>
             <w:rStyle w:val="Hyperlink"/>
@@ -63,7 +110,7 @@
           <w:rFonts w:cstheme="minorHAnsi"/>
         </w:rPr>
       </w:pPr>
-      <w:hyperlink r:id="rId5" w:history="1">
+      <w:hyperlink r:id="rId6" w:history="1">
         <w:r>
           <w:rPr>
             <w:rStyle w:val="Hyperlink"/>
@@ -84,7 +131,7 @@
           <w:shd w:val="clear" w:color="auto" w:fill="FFFFFF"/>
         </w:rPr>
       </w:pPr>
-      <w:hyperlink r:id="rId6" w:history="1">
+      <w:hyperlink r:id="rId7" w:history="1">
         <w:r>
           <w:rPr>
             <w:rStyle w:val="Hyperlink"/>
@@ -104,8 +151,61 @@
           <w:rFonts w:cstheme="minorHAnsi"/>
         </w:rPr>
       </w:pPr>
+    </w:p>
+    <w:p>
+      <w:pPr>
+        <w:spacing w:after="0" w:line="240" w:lineRule="auto"/>
+        <w:rPr>
+          <w:rFonts w:cstheme="minorHAnsi"/>
+        </w:rPr>
+      </w:pPr>
+      <w:r>
+        <w:rPr>
+          <w:rFonts w:cstheme="minorHAnsi"/>
+        </w:rPr>
+        <w:t>Good place to start! Has the library that we need</w:t>
+      </w:r>
+      <w:r>
+        <w:rPr>
+          <w:rFonts w:cstheme="minorHAnsi"/>
+        </w:rPr>
+        <w:t>!!!!!!!!!!!!!!!!!!!!!!!!!!!!!!!!!!!!!!!!!!!!!!!!!!!!11</w:t>
+      </w:r>
       <w:bookmarkStart w:id="0" w:name="_GoBack"/>
       <w:bookmarkEnd w:id="0"/>
+    </w:p>
+    <w:p>
+      <w:pPr>
+        <w:spacing w:after="0" w:line="240" w:lineRule="auto"/>
+        <w:rPr>
+          <w:rFonts w:cstheme="minorHAnsi"/>
+        </w:rPr>
+      </w:pPr>
+      <w:hyperlink r:id="rId8" w:history="1">
+        <w:r>
+          <w:rPr>
+            <w:rStyle w:val="Hyperlink"/>
+            <w:rFonts w:cstheme="minorHAnsi"/>
+          </w:rPr>
+          <w:t>https://github.com/esp8266/Arduino/blob/master/doc/esp8266wifi/readme.md#soft-access-point</w:t>
+        </w:r>
+      </w:hyperlink>
+    </w:p>
+    <w:p>
+      <w:pPr>
+        <w:spacing w:after="0" w:line="240" w:lineRule="auto"/>
+        <w:rPr>
+          <w:rFonts w:cstheme="minorHAnsi"/>
+        </w:rPr>
+      </w:pPr>
+    </w:p>
+    <w:p>
+      <w:pPr>
+        <w:spacing w:after="0" w:line="240" w:lineRule="auto"/>
+        <w:rPr>
+          <w:rFonts w:cstheme="minorHAnsi"/>
+        </w:rPr>
+      </w:pPr>
     </w:p>
     <w:p>
       <w:pPr>
@@ -162,7 +262,7 @@
           <w:color w:val="222222"/>
         </w:rPr>
       </w:pPr>
-      <w:hyperlink r:id="rId7" w:tgtFrame="_blank" w:history="1">
+      <w:hyperlink r:id="rId9" w:tgtFrame="_blank" w:history="1">
         <w:r>
           <w:rPr>
             <w:rStyle w:val="Hyperlink"/>
@@ -181,7 +281,7 @@
           <w:color w:val="222222"/>
         </w:rPr>
       </w:pPr>
-      <w:hyperlink r:id="rId8" w:tgtFrame="_blank" w:history="1">
+      <w:hyperlink r:id="rId10" w:tgtFrame="_blank" w:history="1">
         <w:r>
           <w:rPr>
             <w:rStyle w:val="Hyperlink"/>
@@ -200,7 +300,7 @@
           <w:color w:val="222222"/>
         </w:rPr>
       </w:pPr>
-      <w:hyperlink r:id="rId9" w:tgtFrame="_blank" w:history="1">
+      <w:hyperlink r:id="rId11" w:tgtFrame="_blank" w:history="1">
         <w:r>
           <w:rPr>
             <w:rStyle w:val="Hyperlink"/>
@@ -244,7 +344,7 @@
           <w:color w:val="222222"/>
         </w:rPr>
       </w:pPr>
-      <w:hyperlink r:id="rId10" w:tgtFrame="_blank" w:history="1">
+      <w:hyperlink r:id="rId12" w:tgtFrame="_blank" w:history="1">
         <w:r>
           <w:rPr>
             <w:rStyle w:val="Hyperlink"/>
@@ -272,7 +372,7 @@
           <w:color w:val="222222"/>
         </w:rPr>
       </w:pPr>
-      <w:hyperlink r:id="rId11" w:tgtFrame="_blank" w:history="1">
+      <w:hyperlink r:id="rId13" w:tgtFrame="_blank" w:history="1">
         <w:r>
           <w:rPr>
             <w:rStyle w:val="Hyperlink"/>
@@ -291,7 +391,7 @@
           <w:color w:val="222222"/>
         </w:rPr>
       </w:pPr>
-      <w:hyperlink r:id="rId12" w:tgtFrame="_blank" w:history="1">
+      <w:hyperlink r:id="rId14" w:tgtFrame="_blank" w:history="1">
         <w:r>
           <w:rPr>
             <w:rStyle w:val="Hyperlink"/>

</xml_diff>

<commit_message>
Added ISP programming link
</commit_message>
<xml_diff>
--- a/Links/Links and leads 2.docx
+++ b/Links/Links and leads 2.docx
@@ -48,6 +48,39 @@
           <w:rFonts w:cstheme="minorHAnsi"/>
         </w:rPr>
       </w:pPr>
+      <w:r>
+        <w:rPr>
+          <w:rFonts w:cstheme="minorHAnsi"/>
+        </w:rPr>
+        <w:t>How to program another Arduino using ISP through another Arduino</w:t>
+      </w:r>
+    </w:p>
+    <w:p>
+      <w:pPr>
+        <w:spacing w:after="0" w:line="240" w:lineRule="auto"/>
+        <w:rPr>
+          <w:rFonts w:cstheme="minorHAnsi"/>
+        </w:rPr>
+      </w:pPr>
+      <w:hyperlink r:id="rId5" w:history="1">
+        <w:r>
+          <w:rPr>
+            <w:rStyle w:val="Hyperlink"/>
+            <w:rFonts w:cstheme="minorHAnsi"/>
+          </w:rPr>
+          <w:t>https://www.arduino.cc/en/Tutorial/ArduinoISP</w:t>
+        </w:r>
+      </w:hyperlink>
+    </w:p>
+    <w:p>
+      <w:pPr>
+        <w:spacing w:after="0" w:line="240" w:lineRule="auto"/>
+        <w:rPr>
+          <w:rFonts w:cstheme="minorHAnsi"/>
+        </w:rPr>
+      </w:pPr>
+      <w:bookmarkStart w:id="0" w:name="_GoBack"/>
+      <w:bookmarkEnd w:id="0"/>
     </w:p>
     <w:p>
       <w:pPr>
@@ -70,7 +103,7 @@
           <w:rFonts w:cstheme="minorHAnsi"/>
         </w:rPr>
       </w:pPr>
-      <w:hyperlink r:id="rId5" w:history="1">
+      <w:hyperlink r:id="rId6" w:history="1">
         <w:r>
           <w:rPr>
             <w:rStyle w:val="Hyperlink"/>
@@ -87,6 +120,23 @@
           <w:rFonts w:cstheme="minorHAnsi"/>
         </w:rPr>
       </w:pPr>
+      <w:hyperlink r:id="rId7" w:history="1">
+        <w:r>
+          <w:rPr>
+            <w:rStyle w:val="Hyperlink"/>
+            <w:rFonts w:cstheme="minorHAnsi"/>
+          </w:rPr>
+          <w:t>https://github.com/esp8266/Arduino/blob/master/doc/esp8266wifi/soft-access-point-class.md</w:t>
+        </w:r>
+      </w:hyperlink>
+    </w:p>
+    <w:p>
+      <w:pPr>
+        <w:spacing w:after="0" w:line="240" w:lineRule="auto"/>
+        <w:rPr>
+          <w:rFonts w:cstheme="minorHAnsi"/>
+        </w:rPr>
+      </w:pPr>
     </w:p>
     <w:p>
       <w:pPr>
@@ -110,7 +160,7 @@
           <w:rFonts w:cstheme="minorHAnsi"/>
         </w:rPr>
       </w:pPr>
-      <w:hyperlink r:id="rId6" w:history="1">
+      <w:hyperlink r:id="rId8" w:history="1">
         <w:r>
           <w:rPr>
             <w:rStyle w:val="Hyperlink"/>
@@ -131,7 +181,7 @@
           <w:shd w:val="clear" w:color="auto" w:fill="FFFFFF"/>
         </w:rPr>
       </w:pPr>
-      <w:hyperlink r:id="rId7" w:history="1">
+      <w:hyperlink r:id="rId9" w:history="1">
         <w:r>
           <w:rPr>
             <w:rStyle w:val="Hyperlink"/>
@@ -171,17 +221,15 @@
         </w:rPr>
         <w:t>!!!!!!!!!!!!!!!!!!!!!!!!!!!!!!!!!!!!!!!!!!!!!!!!!!!!11</w:t>
       </w:r>
-      <w:bookmarkStart w:id="0" w:name="_GoBack"/>
-      <w:bookmarkEnd w:id="0"/>
-    </w:p>
-    <w:p>
-      <w:pPr>
-        <w:spacing w:after="0" w:line="240" w:lineRule="auto"/>
-        <w:rPr>
-          <w:rFonts w:cstheme="minorHAnsi"/>
-        </w:rPr>
-      </w:pPr>
-      <w:hyperlink r:id="rId8" w:history="1">
+    </w:p>
+    <w:p>
+      <w:pPr>
+        <w:spacing w:after="0" w:line="240" w:lineRule="auto"/>
+        <w:rPr>
+          <w:rFonts w:cstheme="minorHAnsi"/>
+        </w:rPr>
+      </w:pPr>
+      <w:hyperlink r:id="rId10" w:anchor="soft-access-point" w:history="1">
         <w:r>
           <w:rPr>
             <w:rStyle w:val="Hyperlink"/>
@@ -262,7 +310,7 @@
           <w:color w:val="222222"/>
         </w:rPr>
       </w:pPr>
-      <w:hyperlink r:id="rId9" w:tgtFrame="_blank" w:history="1">
+      <w:hyperlink r:id="rId11" w:tgtFrame="_blank" w:history="1">
         <w:r>
           <w:rPr>
             <w:rStyle w:val="Hyperlink"/>
@@ -281,7 +329,7 @@
           <w:color w:val="222222"/>
         </w:rPr>
       </w:pPr>
-      <w:hyperlink r:id="rId10" w:tgtFrame="_blank" w:history="1">
+      <w:hyperlink r:id="rId12" w:tgtFrame="_blank" w:history="1">
         <w:r>
           <w:rPr>
             <w:rStyle w:val="Hyperlink"/>
@@ -300,7 +348,7 @@
           <w:color w:val="222222"/>
         </w:rPr>
       </w:pPr>
-      <w:hyperlink r:id="rId11" w:tgtFrame="_blank" w:history="1">
+      <w:hyperlink r:id="rId13" w:tgtFrame="_blank" w:history="1">
         <w:r>
           <w:rPr>
             <w:rStyle w:val="Hyperlink"/>
@@ -344,7 +392,7 @@
           <w:color w:val="222222"/>
         </w:rPr>
       </w:pPr>
-      <w:hyperlink r:id="rId12" w:tgtFrame="_blank" w:history="1">
+      <w:hyperlink r:id="rId14" w:tgtFrame="_blank" w:history="1">
         <w:r>
           <w:rPr>
             <w:rStyle w:val="Hyperlink"/>
@@ -372,7 +420,7 @@
           <w:color w:val="222222"/>
         </w:rPr>
       </w:pPr>
-      <w:hyperlink r:id="rId13" w:tgtFrame="_blank" w:history="1">
+      <w:hyperlink r:id="rId15" w:tgtFrame="_blank" w:history="1">
         <w:r>
           <w:rPr>
             <w:rStyle w:val="Hyperlink"/>
@@ -391,7 +439,7 @@
           <w:color w:val="222222"/>
         </w:rPr>
       </w:pPr>
-      <w:hyperlink r:id="rId14" w:tgtFrame="_blank" w:history="1">
+      <w:hyperlink r:id="rId16" w:tgtFrame="_blank" w:history="1">
         <w:r>
           <w:rPr>
             <w:rStyle w:val="Hyperlink"/>

</xml_diff>